<commit_message>
fill all tables with rows
</commit_message>
<xml_diff>
--- a/f88683_GeorgiGeorgiev_2018.docx
+++ b/f88683_GeorgiGeorgiev_2018.docx
@@ -839,19 +839,7 @@
         <w:t>ус</w:t>
       </w:r>
       <w:r>
-        <w:t xml:space="preserve">, както и три МПС с 4 вида предназначения - </w:t>
-      </w:r>
-      <w:r>
-        <w:t>градско пътуване, извънградско пътуване, високо проходими</w:t>
-      </w:r>
-      <w:r>
-        <w:t xml:space="preserve"> и </w:t>
-      </w:r>
-      <w:r>
-        <w:t>специално предназначение</w:t>
-      </w:r>
-      <w:r>
-        <w:t>.</w:t>
+        <w:t>, както и три МПС с 4 вида предназначения - градско пътуване, извънградско пътуване, високо проходими и специално предназначение.</w:t>
       </w:r>
     </w:p>
     <w:p>
@@ -2801,7 +2789,7 @@
           <w:szCs w:val="20"/>
           <w:lang w:val="en-US"/>
         </w:rPr>
-        <w:t>VEHICLE_TYPE</w:t>
+        <w:t>VEHICLE_PURPOSE</w:t>
       </w:r>
       <w:r>
         <w:t>:</w:t>
@@ -3313,7 +3301,16 @@
           <w:szCs w:val="20"/>
           <w:lang w:val="en-US"/>
         </w:rPr>
-        <w:t>INSERT INTO VEHICLE_TYPE</w:t>
+        <w:t xml:space="preserve">INSERT INTO </w:t>
+      </w:r>
+      <w:r>
+        <w:rPr>
+          <w:rFonts w:ascii="Courier New" w:hAnsi="Courier New" w:cs="Courier New"/>
+          <w:sz w:val="20"/>
+          <w:szCs w:val="20"/>
+          <w:lang w:val="en-US"/>
+        </w:rPr>
+        <w:t>VEHICLE_PURPOSE</w:t>
       </w:r>
       <w:r>
         <w:rPr>
@@ -3322,7 +3319,16 @@
           <w:szCs w:val="20"/>
           <w:lang w:val="en-US" w:eastAsia="en-US"/>
         </w:rPr>
-        <w:t xml:space="preserve"> (</w:t>
+        <w:t xml:space="preserve"> </w:t>
+      </w:r>
+      <w:r>
+        <w:rPr>
+          <w:rFonts w:ascii="Courier New" w:hAnsi="Courier New" w:cs="Courier New"/>
+          <w:sz w:val="20"/>
+          <w:szCs w:val="20"/>
+          <w:lang w:val="en-US" w:eastAsia="en-US"/>
+        </w:rPr>
+        <w:t>(</w:t>
       </w:r>
       <w:r>
         <w:rPr>
@@ -3468,7 +3474,16 @@
           <w:szCs w:val="20"/>
           <w:lang w:val="en-US"/>
         </w:rPr>
-        <w:t>INSERT INTO VEHICLE_TYPE</w:t>
+        <w:t xml:space="preserve">INSERT INTO </w:t>
+      </w:r>
+      <w:r>
+        <w:rPr>
+          <w:rFonts w:ascii="Courier New" w:hAnsi="Courier New" w:cs="Courier New"/>
+          <w:sz w:val="20"/>
+          <w:szCs w:val="20"/>
+          <w:lang w:val="en-US"/>
+        </w:rPr>
+        <w:t>VEHICLE_PURPOSE</w:t>
       </w:r>
       <w:r>
         <w:rPr>
@@ -3477,7 +3492,7 @@
           <w:szCs w:val="20"/>
           <w:lang w:val="en-US" w:eastAsia="en-US"/>
         </w:rPr>
-        <w:t xml:space="preserve"> (</w:t>
+        <w:t xml:space="preserve"> </w:t>
       </w:r>
       <w:r>
         <w:rPr>
@@ -3486,6 +3501,15 @@
           <w:szCs w:val="20"/>
           <w:lang w:val="en-US" w:eastAsia="en-US"/>
         </w:rPr>
+        <w:t>(</w:t>
+      </w:r>
+      <w:r>
+        <w:rPr>
+          <w:rFonts w:ascii="Courier New" w:hAnsi="Courier New" w:cs="Courier New"/>
+          <w:sz w:val="20"/>
+          <w:szCs w:val="20"/>
+          <w:lang w:val="en-US" w:eastAsia="en-US"/>
+        </w:rPr>
         <w:t>ID</w:t>
       </w:r>
       <w:r>
@@ -3540,7 +3564,25 @@
           <w:szCs w:val="20"/>
           <w:lang w:val="en-US" w:eastAsia="en-US"/>
         </w:rPr>
+        <w:t>'</w:t>
+      </w:r>
+      <w:r>
+        <w:rPr>
+          <w:rFonts w:ascii="Courier New" w:hAnsi="Courier New" w:cs="Courier New"/>
+          <w:sz w:val="20"/>
+          <w:szCs w:val="20"/>
+          <w:lang w:val="en-US" w:eastAsia="en-US"/>
+        </w:rPr>
         <w:t>LONG DISTANCE</w:t>
+      </w:r>
+      <w:r>
+        <w:rPr>
+          <w:rFonts w:ascii="Courier New" w:hAnsi="Courier New" w:cs="Courier New"/>
+          <w:sz w:val="20"/>
+          <w:szCs w:val="20"/>
+          <w:lang w:val="en-US" w:eastAsia="en-US"/>
+        </w:rPr>
+        <w:t>'</w:t>
       </w:r>
       <w:r>
         <w:rPr>
@@ -3614,7 +3656,16 @@
           <w:szCs w:val="20"/>
           <w:lang w:val="en-US"/>
         </w:rPr>
-        <w:t>INSERT INTO VEHICLE_TYPE</w:t>
+        <w:t xml:space="preserve">INSERT INTO </w:t>
+      </w:r>
+      <w:r>
+        <w:rPr>
+          <w:rFonts w:ascii="Courier New" w:hAnsi="Courier New" w:cs="Courier New"/>
+          <w:sz w:val="20"/>
+          <w:szCs w:val="20"/>
+          <w:lang w:val="en-US"/>
+        </w:rPr>
+        <w:t>VEHICLE_PURPOSE</w:t>
       </w:r>
       <w:r>
         <w:rPr>
@@ -3623,7 +3674,16 @@
           <w:szCs w:val="20"/>
           <w:lang w:val="en-US" w:eastAsia="en-US"/>
         </w:rPr>
-        <w:t xml:space="preserve"> (</w:t>
+        <w:t xml:space="preserve"> </w:t>
+      </w:r>
+      <w:r>
+        <w:rPr>
+          <w:rFonts w:ascii="Courier New" w:hAnsi="Courier New" w:cs="Courier New"/>
+          <w:sz w:val="20"/>
+          <w:szCs w:val="20"/>
+          <w:lang w:val="en-US" w:eastAsia="en-US"/>
+        </w:rPr>
+        <w:t>(</w:t>
       </w:r>
       <w:r>
         <w:rPr>
@@ -3769,7 +3829,16 @@
           <w:szCs w:val="20"/>
           <w:lang w:val="en-US"/>
         </w:rPr>
-        <w:t>INSERT INTO VEHICLE_TYPE</w:t>
+        <w:t xml:space="preserve">INSERT INTO </w:t>
+      </w:r>
+      <w:r>
+        <w:rPr>
+          <w:rFonts w:ascii="Courier New" w:hAnsi="Courier New" w:cs="Courier New"/>
+          <w:sz w:val="20"/>
+          <w:szCs w:val="20"/>
+          <w:lang w:val="en-US"/>
+        </w:rPr>
+        <w:t>VEHICLE_PURPOSE</w:t>
       </w:r>
       <w:r>
         <w:rPr>
@@ -3778,7 +3847,16 @@
           <w:szCs w:val="20"/>
           <w:lang w:val="en-US" w:eastAsia="en-US"/>
         </w:rPr>
-        <w:t xml:space="preserve"> (</w:t>
+        <w:t xml:space="preserve"> </w:t>
+      </w:r>
+      <w:r>
+        <w:rPr>
+          <w:rFonts w:ascii="Courier New" w:hAnsi="Courier New" w:cs="Courier New"/>
+          <w:sz w:val="20"/>
+          <w:szCs w:val="20"/>
+          <w:lang w:val="en-US" w:eastAsia="en-US"/>
+        </w:rPr>
+        <w:t>(</w:t>
       </w:r>
       <w:r>
         <w:rPr>
@@ -4605,7 +4683,7 @@
           </w:tcPr>
           <w:p>
             <w:pPr>
-              <w:jc w:val="right"/>
+              <w:jc w:val="center"/>
               <w:rPr>
                 <w:rFonts w:ascii="Calibri" w:hAnsi="Calibri"/>
                 <w:color w:val="000000"/>
@@ -4615,12 +4693,13 @@
             </w:pPr>
             <w:r>
               <w:rPr>
-                <w:rFonts w:ascii="Calibri" w:hAnsi="Calibri"/>
-                <w:color w:val="000000"/>
+                <w:rFonts w:ascii="Segoe UI" w:hAnsi="Segoe UI" w:cs="Segoe UI"/>
+                <w:color w:val="404040"/>
                 <w:sz w:val="20"/>
                 <w:szCs w:val="20"/>
+                <w:shd w:val="clear" w:color="auto" w:fill="FAFAFA"/>
               </w:rPr>
-              <w:t>11001</w:t>
+              <w:t>1</w:t>
             </w:r>
           </w:p>
         </w:tc>
@@ -4651,13 +4730,13 @@
             </w:pPr>
             <w:r>
               <w:rPr>
-                <w:rFonts w:ascii="Calibri" w:hAnsi="Calibri"/>
-                <w:color w:val="000000"/>
+                <w:rFonts w:ascii="Segoe UI" w:hAnsi="Segoe UI" w:cs="Segoe UI"/>
+                <w:color w:val="404040"/>
                 <w:sz w:val="20"/>
                 <w:szCs w:val="20"/>
-                <w:lang w:val="en-US"/>
+                <w:shd w:val="clear" w:color="auto" w:fill="FAFAFA"/>
               </w:rPr>
-              <w:t>550</w:t>
+              <w:t>0</w:t>
             </w:r>
           </w:p>
         </w:tc>
@@ -4685,13 +4764,13 @@
             </w:pPr>
             <w:r>
               <w:rPr>
-                <w:rFonts w:ascii="Calibri" w:hAnsi="Calibri"/>
-                <w:color w:val="000000"/>
+                <w:rFonts w:ascii="Segoe UI" w:hAnsi="Segoe UI" w:cs="Segoe UI"/>
+                <w:color w:val="404040"/>
                 <w:sz w:val="20"/>
                 <w:szCs w:val="20"/>
-                <w:lang w:val="en-US"/>
+                <w:shd w:val="clear" w:color="auto" w:fill="FAFAFA"/>
               </w:rPr>
-              <w:t>8</w:t>
+              <w:t>1</w:t>
             </w:r>
           </w:p>
         </w:tc>
@@ -4711,6 +4790,7 @@
           </w:tcPr>
           <w:p>
             <w:pPr>
+              <w:jc w:val="center"/>
               <w:rPr>
                 <w:rFonts w:ascii="Calibri" w:hAnsi="Calibri"/>
                 <w:color w:val="000000"/>
@@ -4721,13 +4801,13 @@
             </w:pPr>
             <w:r>
               <w:rPr>
-                <w:rFonts w:ascii="Calibri" w:hAnsi="Calibri"/>
-                <w:color w:val="000000"/>
+                <w:rFonts w:ascii="Segoe UI" w:hAnsi="Segoe UI" w:cs="Segoe UI"/>
+                <w:color w:val="404040"/>
                 <w:sz w:val="20"/>
                 <w:szCs w:val="20"/>
-                <w:lang w:val="en-US"/>
+                <w:shd w:val="clear" w:color="auto" w:fill="FAFAFA"/>
               </w:rPr>
-              <w:t>WITHOUT MULTIMEDIA, WITHOUT PC</w:t>
+              <w:t>CLIMA, PARKTRONIC</w:t>
             </w:r>
           </w:p>
         </w:tc>
@@ -5282,66 +5362,17 @@
           <w:rFonts w:ascii="Courier New" w:hAnsi="Courier New" w:cs="Courier New"/>
           <w:sz w:val="20"/>
           <w:szCs w:val="20"/>
-        </w:rPr>
-      </w:pPr>
-      <w:proofErr w:type="spellStart"/>
-      <w:r>
-        <w:rPr>
-          <w:lang w:val="en-US"/>
-        </w:rPr>
-        <w:t>Създаване</w:t>
-      </w:r>
-      <w:proofErr w:type="spellEnd"/>
-      <w:r>
-        <w:rPr>
-          <w:lang w:val="en-US"/>
-        </w:rPr>
-        <w:t xml:space="preserve"> </w:t>
-      </w:r>
-      <w:proofErr w:type="spellStart"/>
-      <w:r>
-        <w:rPr>
-          <w:lang w:val="en-US"/>
-        </w:rPr>
-        <w:t>на</w:t>
-      </w:r>
-      <w:proofErr w:type="spellEnd"/>
-      <w:r>
-        <w:rPr>
-          <w:lang w:val="en-US"/>
-        </w:rPr>
-        <w:t xml:space="preserve"> </w:t>
-      </w:r>
-      <w:proofErr w:type="spellStart"/>
-      <w:r>
-        <w:rPr>
-          <w:lang w:val="en-US"/>
-        </w:rPr>
-        <w:t>таблица</w:t>
-      </w:r>
-      <w:proofErr w:type="spellEnd"/>
-      <w:r>
-        <w:rPr>
-          <w:lang w:val="en-US"/>
-        </w:rPr>
-        <w:t xml:space="preserve"> </w:t>
-      </w:r>
-      <w:r>
-        <w:rPr>
-          <w:rFonts w:ascii="Courier New" w:hAnsi="Courier New" w:cs="Courier New"/>
-          <w:sz w:val="20"/>
-          <w:szCs w:val="20"/>
-          <w:lang w:val="en-US"/>
-        </w:rPr>
-        <w:t>CLIENT</w:t>
-      </w:r>
-      <w:r>
-        <w:rPr>
-          <w:rFonts w:ascii="Courier New" w:hAnsi="Courier New" w:cs="Courier New"/>
-          <w:sz w:val="20"/>
-          <w:szCs w:val="20"/>
-        </w:rPr>
-        <w:t>:</w:t>
+          <w:lang w:val="en-US"/>
+        </w:rPr>
+      </w:pPr>
+      <w:r>
+        <w:rPr>
+          <w:rFonts w:ascii="Courier New" w:hAnsi="Courier New" w:cs="Courier New"/>
+          <w:sz w:val="20"/>
+          <w:szCs w:val="20"/>
+          <w:lang w:val="en-US"/>
+        </w:rPr>
+        <w:t>DECLARE</w:t>
       </w:r>
     </w:p>
     <w:p>
@@ -5371,6 +5402,718 @@
           <w:lang w:val="en-US"/>
         </w:rPr>
       </w:pPr>
+      <w:r>
+        <w:rPr>
+          <w:rFonts w:ascii="Courier New" w:hAnsi="Courier New" w:cs="Courier New"/>
+          <w:sz w:val="20"/>
+          <w:szCs w:val="20"/>
+          <w:lang w:val="en-US"/>
+        </w:rPr>
+        <w:t xml:space="preserve">TYPE </w:t>
+      </w:r>
+      <w:proofErr w:type="spellStart"/>
+      <w:r>
+        <w:rPr>
+          <w:rFonts w:ascii="Courier New" w:hAnsi="Courier New" w:cs="Courier New"/>
+          <w:sz w:val="20"/>
+          <w:szCs w:val="20"/>
+          <w:lang w:val="en-US"/>
+        </w:rPr>
+        <w:t>extrasarray</w:t>
+      </w:r>
+      <w:proofErr w:type="spellEnd"/>
+      <w:r>
+        <w:rPr>
+          <w:rFonts w:ascii="Courier New" w:hAnsi="Courier New" w:cs="Courier New"/>
+          <w:sz w:val="20"/>
+          <w:szCs w:val="20"/>
+          <w:lang w:val="en-US"/>
+        </w:rPr>
+        <w:t xml:space="preserve"> IS </w:t>
+      </w:r>
+      <w:proofErr w:type="gramStart"/>
+      <w:r>
+        <w:rPr>
+          <w:rFonts w:ascii="Courier New" w:hAnsi="Courier New" w:cs="Courier New"/>
+          <w:sz w:val="20"/>
+          <w:szCs w:val="20"/>
+          <w:lang w:val="en-US"/>
+        </w:rPr>
+        <w:t>VARRAY(</w:t>
+      </w:r>
+      <w:proofErr w:type="gramEnd"/>
+      <w:r>
+        <w:rPr>
+          <w:rFonts w:ascii="Courier New" w:hAnsi="Courier New" w:cs="Courier New"/>
+          <w:sz w:val="20"/>
+          <w:szCs w:val="20"/>
+          <w:lang w:val="en-US"/>
+        </w:rPr>
+        <w:t>6) OF VARCHAR2(50);</w:t>
+      </w:r>
+    </w:p>
+    <w:p>
+      <w:pPr>
+        <w:tabs>
+          <w:tab w:val="left" w:pos="916"/>
+          <w:tab w:val="left" w:pos="1832"/>
+          <w:tab w:val="left" w:pos="2748"/>
+          <w:tab w:val="left" w:pos="3664"/>
+          <w:tab w:val="left" w:pos="4580"/>
+          <w:tab w:val="left" w:pos="5496"/>
+          <w:tab w:val="left" w:pos="6412"/>
+          <w:tab w:val="left" w:pos="7328"/>
+          <w:tab w:val="left" w:pos="8244"/>
+          <w:tab w:val="left" w:pos="9160"/>
+          <w:tab w:val="left" w:pos="10076"/>
+          <w:tab w:val="left" w:pos="10992"/>
+          <w:tab w:val="left" w:pos="11908"/>
+          <w:tab w:val="left" w:pos="12824"/>
+          <w:tab w:val="left" w:pos="13740"/>
+          <w:tab w:val="left" w:pos="14656"/>
+        </w:tabs>
+        <w:rPr>
+          <w:rFonts w:ascii="Courier New" w:hAnsi="Courier New" w:cs="Courier New"/>
+          <w:sz w:val="20"/>
+          <w:szCs w:val="20"/>
+          <w:lang w:val="en-US"/>
+        </w:rPr>
+      </w:pPr>
+      <w:r>
+        <w:rPr>
+          <w:rFonts w:ascii="Courier New" w:hAnsi="Courier New" w:cs="Courier New"/>
+          <w:sz w:val="20"/>
+          <w:szCs w:val="20"/>
+          <w:lang w:val="en-US"/>
+        </w:rPr>
+        <w:t xml:space="preserve">extras </w:t>
+      </w:r>
+      <w:proofErr w:type="spellStart"/>
+      <w:r>
+        <w:rPr>
+          <w:rFonts w:ascii="Courier New" w:hAnsi="Courier New" w:cs="Courier New"/>
+          <w:sz w:val="20"/>
+          <w:szCs w:val="20"/>
+          <w:lang w:val="en-US"/>
+        </w:rPr>
+        <w:t>extrasarray</w:t>
+      </w:r>
+      <w:proofErr w:type="spellEnd"/>
+      <w:r>
+        <w:rPr>
+          <w:rFonts w:ascii="Courier New" w:hAnsi="Courier New" w:cs="Courier New"/>
+          <w:sz w:val="20"/>
+          <w:szCs w:val="20"/>
+          <w:lang w:val="en-US"/>
+        </w:rPr>
+        <w:t xml:space="preserve">; </w:t>
+      </w:r>
+    </w:p>
+    <w:p>
+      <w:pPr>
+        <w:tabs>
+          <w:tab w:val="left" w:pos="916"/>
+          <w:tab w:val="left" w:pos="1832"/>
+          <w:tab w:val="left" w:pos="2748"/>
+          <w:tab w:val="left" w:pos="3664"/>
+          <w:tab w:val="left" w:pos="4580"/>
+          <w:tab w:val="left" w:pos="5496"/>
+          <w:tab w:val="left" w:pos="6412"/>
+          <w:tab w:val="left" w:pos="7328"/>
+          <w:tab w:val="left" w:pos="8244"/>
+          <w:tab w:val="left" w:pos="9160"/>
+          <w:tab w:val="left" w:pos="10076"/>
+          <w:tab w:val="left" w:pos="10992"/>
+          <w:tab w:val="left" w:pos="11908"/>
+          <w:tab w:val="left" w:pos="12824"/>
+          <w:tab w:val="left" w:pos="13740"/>
+          <w:tab w:val="left" w:pos="14656"/>
+        </w:tabs>
+        <w:rPr>
+          <w:rFonts w:ascii="Courier New" w:hAnsi="Courier New" w:cs="Courier New"/>
+          <w:sz w:val="20"/>
+          <w:szCs w:val="20"/>
+          <w:lang w:val="en-US"/>
+        </w:rPr>
+      </w:pPr>
+      <w:r>
+        <w:rPr>
+          <w:rFonts w:ascii="Courier New" w:hAnsi="Courier New" w:cs="Courier New"/>
+          <w:sz w:val="20"/>
+          <w:szCs w:val="20"/>
+          <w:lang w:val="en-US"/>
+        </w:rPr>
+        <w:t>BEGIN</w:t>
+      </w:r>
+    </w:p>
+    <w:p>
+      <w:pPr>
+        <w:tabs>
+          <w:tab w:val="left" w:pos="916"/>
+          <w:tab w:val="left" w:pos="1832"/>
+          <w:tab w:val="left" w:pos="2748"/>
+          <w:tab w:val="left" w:pos="3664"/>
+          <w:tab w:val="left" w:pos="4580"/>
+          <w:tab w:val="left" w:pos="5496"/>
+          <w:tab w:val="left" w:pos="6412"/>
+          <w:tab w:val="left" w:pos="7328"/>
+          <w:tab w:val="left" w:pos="8244"/>
+          <w:tab w:val="left" w:pos="9160"/>
+          <w:tab w:val="left" w:pos="10076"/>
+          <w:tab w:val="left" w:pos="10992"/>
+          <w:tab w:val="left" w:pos="11908"/>
+          <w:tab w:val="left" w:pos="12824"/>
+          <w:tab w:val="left" w:pos="13740"/>
+          <w:tab w:val="left" w:pos="14656"/>
+        </w:tabs>
+        <w:rPr>
+          <w:rFonts w:ascii="Courier New" w:hAnsi="Courier New" w:cs="Courier New"/>
+          <w:sz w:val="20"/>
+          <w:szCs w:val="20"/>
+          <w:lang w:val="en-US"/>
+        </w:rPr>
+      </w:pPr>
+      <w:proofErr w:type="gramStart"/>
+      <w:r>
+        <w:rPr>
+          <w:rFonts w:ascii="Courier New" w:hAnsi="Courier New" w:cs="Courier New"/>
+          <w:sz w:val="20"/>
+          <w:szCs w:val="20"/>
+          <w:lang w:val="en-US"/>
+        </w:rPr>
+        <w:t>extras :</w:t>
+      </w:r>
+      <w:proofErr w:type="gramEnd"/>
+      <w:r>
+        <w:rPr>
+          <w:rFonts w:ascii="Courier New" w:hAnsi="Courier New" w:cs="Courier New"/>
+          <w:sz w:val="20"/>
+          <w:szCs w:val="20"/>
+          <w:lang w:val="en-US"/>
+        </w:rPr>
+        <w:t xml:space="preserve">= </w:t>
+      </w:r>
+      <w:proofErr w:type="spellStart"/>
+      <w:r>
+        <w:rPr>
+          <w:rFonts w:ascii="Courier New" w:hAnsi="Courier New" w:cs="Courier New"/>
+          <w:sz w:val="20"/>
+          <w:szCs w:val="20"/>
+          <w:lang w:val="en-US"/>
+        </w:rPr>
+        <w:t>extrasarray</w:t>
+      </w:r>
+      <w:proofErr w:type="spellEnd"/>
+      <w:r>
+        <w:rPr>
+          <w:rFonts w:ascii="Courier New" w:hAnsi="Courier New" w:cs="Courier New"/>
+          <w:sz w:val="20"/>
+          <w:szCs w:val="20"/>
+          <w:lang w:val="en-US"/>
+        </w:rPr>
+        <w:t xml:space="preserve">('CLIMA, PARKTRONIC', 'DUAL ZONE CLIMATRONIC', 'CAMERA, NAVIGATION', 'CLIMA, PANORAMIC ROOF', 'SPORTS PACKAGE', 'CHAMPAGNE'); </w:t>
+      </w:r>
+    </w:p>
+    <w:p>
+      <w:pPr>
+        <w:tabs>
+          <w:tab w:val="left" w:pos="916"/>
+          <w:tab w:val="left" w:pos="1832"/>
+          <w:tab w:val="left" w:pos="2748"/>
+          <w:tab w:val="left" w:pos="3664"/>
+          <w:tab w:val="left" w:pos="4580"/>
+          <w:tab w:val="left" w:pos="5496"/>
+          <w:tab w:val="left" w:pos="6412"/>
+          <w:tab w:val="left" w:pos="7328"/>
+          <w:tab w:val="left" w:pos="8244"/>
+          <w:tab w:val="left" w:pos="9160"/>
+          <w:tab w:val="left" w:pos="10076"/>
+          <w:tab w:val="left" w:pos="10992"/>
+          <w:tab w:val="left" w:pos="11908"/>
+          <w:tab w:val="left" w:pos="12824"/>
+          <w:tab w:val="left" w:pos="13740"/>
+          <w:tab w:val="left" w:pos="14656"/>
+        </w:tabs>
+        <w:rPr>
+          <w:rFonts w:ascii="Courier New" w:hAnsi="Courier New" w:cs="Courier New"/>
+          <w:sz w:val="20"/>
+          <w:szCs w:val="20"/>
+          <w:lang w:val="en-US"/>
+        </w:rPr>
+      </w:pPr>
+      <w:r>
+        <w:rPr>
+          <w:rFonts w:ascii="Courier New" w:hAnsi="Courier New" w:cs="Courier New"/>
+          <w:sz w:val="20"/>
+          <w:szCs w:val="20"/>
+          <w:lang w:val="en-US"/>
+        </w:rPr>
+        <w:t xml:space="preserve">FOR </w:t>
+      </w:r>
+      <w:proofErr w:type="spellStart"/>
+      <w:r>
+        <w:rPr>
+          <w:rFonts w:ascii="Courier New" w:hAnsi="Courier New" w:cs="Courier New"/>
+          <w:sz w:val="20"/>
+          <w:szCs w:val="20"/>
+          <w:lang w:val="en-US"/>
+        </w:rPr>
+        <w:t>i</w:t>
+      </w:r>
+      <w:proofErr w:type="spellEnd"/>
+      <w:r>
+        <w:rPr>
+          <w:rFonts w:ascii="Courier New" w:hAnsi="Courier New" w:cs="Courier New"/>
+          <w:sz w:val="20"/>
+          <w:szCs w:val="20"/>
+          <w:lang w:val="en-US"/>
+        </w:rPr>
+        <w:t xml:space="preserve"> IN </w:t>
+      </w:r>
+      <w:proofErr w:type="gramStart"/>
+      <w:r>
+        <w:rPr>
+          <w:rFonts w:ascii="Courier New" w:hAnsi="Courier New" w:cs="Courier New"/>
+          <w:sz w:val="20"/>
+          <w:szCs w:val="20"/>
+          <w:lang w:val="en-US"/>
+        </w:rPr>
+        <w:t>1..</w:t>
+      </w:r>
+      <w:proofErr w:type="gramEnd"/>
+      <w:r>
+        <w:rPr>
+          <w:rFonts w:ascii="Courier New" w:hAnsi="Courier New" w:cs="Courier New"/>
+          <w:sz w:val="20"/>
+          <w:szCs w:val="20"/>
+          <w:lang w:val="en-US"/>
+        </w:rPr>
+        <w:t>6</w:t>
+      </w:r>
+    </w:p>
+    <w:p>
+      <w:pPr>
+        <w:tabs>
+          <w:tab w:val="left" w:pos="916"/>
+          <w:tab w:val="left" w:pos="1832"/>
+          <w:tab w:val="left" w:pos="2748"/>
+          <w:tab w:val="left" w:pos="3664"/>
+          <w:tab w:val="left" w:pos="4580"/>
+          <w:tab w:val="left" w:pos="5496"/>
+          <w:tab w:val="left" w:pos="6412"/>
+          <w:tab w:val="left" w:pos="7328"/>
+          <w:tab w:val="left" w:pos="8244"/>
+          <w:tab w:val="left" w:pos="9160"/>
+          <w:tab w:val="left" w:pos="10076"/>
+          <w:tab w:val="left" w:pos="10992"/>
+          <w:tab w:val="left" w:pos="11908"/>
+          <w:tab w:val="left" w:pos="12824"/>
+          <w:tab w:val="left" w:pos="13740"/>
+          <w:tab w:val="left" w:pos="14656"/>
+        </w:tabs>
+        <w:rPr>
+          <w:rFonts w:ascii="Courier New" w:hAnsi="Courier New" w:cs="Courier New"/>
+          <w:sz w:val="20"/>
+          <w:szCs w:val="20"/>
+          <w:lang w:val="en-US"/>
+        </w:rPr>
+      </w:pPr>
+      <w:r>
+        <w:rPr>
+          <w:rFonts w:ascii="Courier New" w:hAnsi="Courier New" w:cs="Courier New"/>
+          <w:sz w:val="20"/>
+          <w:szCs w:val="20"/>
+          <w:lang w:val="en-US"/>
+        </w:rPr>
+        <w:t>LOOP</w:t>
+      </w:r>
+    </w:p>
+    <w:p>
+      <w:pPr>
+        <w:tabs>
+          <w:tab w:val="left" w:pos="916"/>
+          <w:tab w:val="left" w:pos="1832"/>
+          <w:tab w:val="left" w:pos="2748"/>
+          <w:tab w:val="left" w:pos="3664"/>
+          <w:tab w:val="left" w:pos="4580"/>
+          <w:tab w:val="left" w:pos="5496"/>
+          <w:tab w:val="left" w:pos="6412"/>
+          <w:tab w:val="left" w:pos="7328"/>
+          <w:tab w:val="left" w:pos="8244"/>
+          <w:tab w:val="left" w:pos="9160"/>
+          <w:tab w:val="left" w:pos="10076"/>
+          <w:tab w:val="left" w:pos="10992"/>
+          <w:tab w:val="left" w:pos="11908"/>
+          <w:tab w:val="left" w:pos="12824"/>
+          <w:tab w:val="left" w:pos="13740"/>
+          <w:tab w:val="left" w:pos="14656"/>
+        </w:tabs>
+        <w:rPr>
+          <w:rFonts w:ascii="Courier New" w:hAnsi="Courier New" w:cs="Courier New"/>
+          <w:sz w:val="20"/>
+          <w:szCs w:val="20"/>
+          <w:lang w:val="en-US"/>
+        </w:rPr>
+      </w:pPr>
+      <w:r>
+        <w:rPr>
+          <w:rFonts w:ascii="Courier New" w:hAnsi="Courier New" w:cs="Courier New"/>
+          <w:sz w:val="20"/>
+          <w:szCs w:val="20"/>
+          <w:lang w:val="en-US"/>
+        </w:rPr>
+        <w:t xml:space="preserve">INSERT INTO VEHICLE (ID, VEHICLE_TYPE, VEHICLE_PURPOSE, EXTRAS) </w:t>
+      </w:r>
+    </w:p>
+    <w:p>
+      <w:pPr>
+        <w:tabs>
+          <w:tab w:val="left" w:pos="916"/>
+          <w:tab w:val="left" w:pos="1832"/>
+          <w:tab w:val="left" w:pos="2748"/>
+          <w:tab w:val="left" w:pos="3664"/>
+          <w:tab w:val="left" w:pos="4580"/>
+          <w:tab w:val="left" w:pos="5496"/>
+          <w:tab w:val="left" w:pos="6412"/>
+          <w:tab w:val="left" w:pos="7328"/>
+          <w:tab w:val="left" w:pos="8244"/>
+          <w:tab w:val="left" w:pos="9160"/>
+          <w:tab w:val="left" w:pos="10076"/>
+          <w:tab w:val="left" w:pos="10992"/>
+          <w:tab w:val="left" w:pos="11908"/>
+          <w:tab w:val="left" w:pos="12824"/>
+          <w:tab w:val="left" w:pos="13740"/>
+          <w:tab w:val="left" w:pos="14656"/>
+        </w:tabs>
+        <w:rPr>
+          <w:rFonts w:ascii="Courier New" w:hAnsi="Courier New" w:cs="Courier New"/>
+          <w:sz w:val="20"/>
+          <w:szCs w:val="20"/>
+          <w:lang w:val="en-US"/>
+        </w:rPr>
+      </w:pPr>
+      <w:r>
+        <w:rPr>
+          <w:rFonts w:ascii="Courier New" w:hAnsi="Courier New" w:cs="Courier New"/>
+          <w:sz w:val="20"/>
+          <w:szCs w:val="20"/>
+          <w:lang w:val="en-US"/>
+        </w:rPr>
+        <w:t xml:space="preserve">  VALUES (</w:t>
+      </w:r>
+      <w:proofErr w:type="spellStart"/>
+      <w:r>
+        <w:rPr>
+          <w:rFonts w:ascii="Courier New" w:hAnsi="Courier New" w:cs="Courier New"/>
+          <w:sz w:val="20"/>
+          <w:szCs w:val="20"/>
+          <w:lang w:val="en-US"/>
+        </w:rPr>
+        <w:t>i</w:t>
+      </w:r>
+      <w:proofErr w:type="spellEnd"/>
+      <w:r>
+        <w:rPr>
+          <w:rFonts w:ascii="Courier New" w:hAnsi="Courier New" w:cs="Courier New"/>
+          <w:sz w:val="20"/>
+          <w:szCs w:val="20"/>
+          <w:lang w:val="en-US"/>
+        </w:rPr>
+        <w:t>, ROUND(DBMS_RANDOM.VALUE(0,2)), ROUND(DBMS_RANDOM.VALUE(0,3)), extras(</w:t>
+      </w:r>
+      <w:proofErr w:type="spellStart"/>
+      <w:r>
+        <w:rPr>
+          <w:rFonts w:ascii="Courier New" w:hAnsi="Courier New" w:cs="Courier New"/>
+          <w:sz w:val="20"/>
+          <w:szCs w:val="20"/>
+          <w:lang w:val="en-US"/>
+        </w:rPr>
+        <w:t>i</w:t>
+      </w:r>
+      <w:proofErr w:type="spellEnd"/>
+      <w:r>
+        <w:rPr>
+          <w:rFonts w:ascii="Courier New" w:hAnsi="Courier New" w:cs="Courier New"/>
+          <w:sz w:val="20"/>
+          <w:szCs w:val="20"/>
+          <w:lang w:val="en-US"/>
+        </w:rPr>
+        <w:t>));</w:t>
+      </w:r>
+    </w:p>
+    <w:p>
+      <w:pPr>
+        <w:tabs>
+          <w:tab w:val="left" w:pos="916"/>
+          <w:tab w:val="left" w:pos="1832"/>
+          <w:tab w:val="left" w:pos="2748"/>
+          <w:tab w:val="left" w:pos="3664"/>
+          <w:tab w:val="left" w:pos="4580"/>
+          <w:tab w:val="left" w:pos="5496"/>
+          <w:tab w:val="left" w:pos="6412"/>
+          <w:tab w:val="left" w:pos="7328"/>
+          <w:tab w:val="left" w:pos="8244"/>
+          <w:tab w:val="left" w:pos="9160"/>
+          <w:tab w:val="left" w:pos="10076"/>
+          <w:tab w:val="left" w:pos="10992"/>
+          <w:tab w:val="left" w:pos="11908"/>
+          <w:tab w:val="left" w:pos="12824"/>
+          <w:tab w:val="left" w:pos="13740"/>
+          <w:tab w:val="left" w:pos="14656"/>
+        </w:tabs>
+        <w:rPr>
+          <w:rFonts w:ascii="Courier New" w:hAnsi="Courier New" w:cs="Courier New"/>
+          <w:sz w:val="20"/>
+          <w:szCs w:val="20"/>
+          <w:lang w:val="en-US"/>
+        </w:rPr>
+      </w:pPr>
+      <w:r>
+        <w:rPr>
+          <w:rFonts w:ascii="Courier New" w:hAnsi="Courier New" w:cs="Courier New"/>
+          <w:sz w:val="20"/>
+          <w:szCs w:val="20"/>
+          <w:lang w:val="en-US"/>
+        </w:rPr>
+        <w:t>END LOOP;</w:t>
+      </w:r>
+    </w:p>
+    <w:p>
+      <w:pPr>
+        <w:tabs>
+          <w:tab w:val="left" w:pos="916"/>
+          <w:tab w:val="left" w:pos="1832"/>
+          <w:tab w:val="left" w:pos="2748"/>
+          <w:tab w:val="left" w:pos="3664"/>
+          <w:tab w:val="left" w:pos="4580"/>
+          <w:tab w:val="left" w:pos="5496"/>
+          <w:tab w:val="left" w:pos="6412"/>
+          <w:tab w:val="left" w:pos="7328"/>
+          <w:tab w:val="left" w:pos="8244"/>
+          <w:tab w:val="left" w:pos="9160"/>
+          <w:tab w:val="left" w:pos="10076"/>
+          <w:tab w:val="left" w:pos="10992"/>
+          <w:tab w:val="left" w:pos="11908"/>
+          <w:tab w:val="left" w:pos="12824"/>
+          <w:tab w:val="left" w:pos="13740"/>
+          <w:tab w:val="left" w:pos="14656"/>
+        </w:tabs>
+        <w:rPr>
+          <w:rFonts w:ascii="Courier New" w:hAnsi="Courier New" w:cs="Courier New"/>
+          <w:sz w:val="20"/>
+          <w:szCs w:val="20"/>
+          <w:lang w:val="en-US"/>
+        </w:rPr>
+      </w:pPr>
+      <w:r>
+        <w:rPr>
+          <w:rFonts w:ascii="Courier New" w:hAnsi="Courier New" w:cs="Courier New"/>
+          <w:sz w:val="20"/>
+          <w:szCs w:val="20"/>
+          <w:lang w:val="en-US"/>
+        </w:rPr>
+        <w:t>DBMS_OUTPUT.PUT_</w:t>
+      </w:r>
+      <w:proofErr w:type="gramStart"/>
+      <w:r>
+        <w:rPr>
+          <w:rFonts w:ascii="Courier New" w:hAnsi="Courier New" w:cs="Courier New"/>
+          <w:sz w:val="20"/>
+          <w:szCs w:val="20"/>
+          <w:lang w:val="en-US"/>
+        </w:rPr>
+        <w:t>LINE(</w:t>
+      </w:r>
+      <w:proofErr w:type="gramEnd"/>
+      <w:r>
+        <w:rPr>
+          <w:rFonts w:ascii="Courier New" w:hAnsi="Courier New" w:cs="Courier New"/>
+          <w:sz w:val="20"/>
+          <w:szCs w:val="20"/>
+          <w:lang w:val="en-US"/>
+        </w:rPr>
+        <w:t>'VEHICLES INSERTED!');</w:t>
+      </w:r>
+    </w:p>
+    <w:p>
+      <w:pPr>
+        <w:tabs>
+          <w:tab w:val="left" w:pos="916"/>
+          <w:tab w:val="left" w:pos="1832"/>
+          <w:tab w:val="left" w:pos="2748"/>
+          <w:tab w:val="left" w:pos="3664"/>
+          <w:tab w:val="left" w:pos="4580"/>
+          <w:tab w:val="left" w:pos="5496"/>
+          <w:tab w:val="left" w:pos="6412"/>
+          <w:tab w:val="left" w:pos="7328"/>
+          <w:tab w:val="left" w:pos="8244"/>
+          <w:tab w:val="left" w:pos="9160"/>
+          <w:tab w:val="left" w:pos="10076"/>
+          <w:tab w:val="left" w:pos="10992"/>
+          <w:tab w:val="left" w:pos="11908"/>
+          <w:tab w:val="left" w:pos="12824"/>
+          <w:tab w:val="left" w:pos="13740"/>
+          <w:tab w:val="left" w:pos="14656"/>
+        </w:tabs>
+        <w:rPr>
+          <w:rFonts w:ascii="Courier New" w:hAnsi="Courier New" w:cs="Courier New"/>
+          <w:sz w:val="20"/>
+          <w:szCs w:val="20"/>
+          <w:lang w:val="en-US"/>
+        </w:rPr>
+      </w:pPr>
+      <w:r>
+        <w:rPr>
+          <w:rFonts w:ascii="Courier New" w:hAnsi="Courier New" w:cs="Courier New"/>
+          <w:sz w:val="20"/>
+          <w:szCs w:val="20"/>
+          <w:lang w:val="en-US"/>
+        </w:rPr>
+        <w:t>END;</w:t>
+      </w:r>
+    </w:p>
+    <w:p>
+      <w:pPr>
+        <w:tabs>
+          <w:tab w:val="left" w:pos="916"/>
+          <w:tab w:val="left" w:pos="1832"/>
+          <w:tab w:val="left" w:pos="2748"/>
+          <w:tab w:val="left" w:pos="3664"/>
+          <w:tab w:val="left" w:pos="4580"/>
+          <w:tab w:val="left" w:pos="5496"/>
+          <w:tab w:val="left" w:pos="6412"/>
+          <w:tab w:val="left" w:pos="7328"/>
+          <w:tab w:val="left" w:pos="8244"/>
+          <w:tab w:val="left" w:pos="9160"/>
+          <w:tab w:val="left" w:pos="10076"/>
+          <w:tab w:val="left" w:pos="10992"/>
+          <w:tab w:val="left" w:pos="11908"/>
+          <w:tab w:val="left" w:pos="12824"/>
+          <w:tab w:val="left" w:pos="13740"/>
+          <w:tab w:val="left" w:pos="14656"/>
+        </w:tabs>
+        <w:rPr>
+          <w:rFonts w:ascii="Courier New" w:hAnsi="Courier New" w:cs="Courier New"/>
+          <w:sz w:val="20"/>
+          <w:szCs w:val="20"/>
+          <w:lang w:val="en-US"/>
+        </w:rPr>
+      </w:pPr>
+    </w:p>
+    <w:p>
+      <w:pPr>
+        <w:tabs>
+          <w:tab w:val="left" w:pos="916"/>
+          <w:tab w:val="left" w:pos="1832"/>
+          <w:tab w:val="left" w:pos="2748"/>
+          <w:tab w:val="left" w:pos="3664"/>
+          <w:tab w:val="left" w:pos="4580"/>
+          <w:tab w:val="left" w:pos="5496"/>
+          <w:tab w:val="left" w:pos="6412"/>
+          <w:tab w:val="left" w:pos="7328"/>
+          <w:tab w:val="left" w:pos="8244"/>
+          <w:tab w:val="left" w:pos="9160"/>
+          <w:tab w:val="left" w:pos="10076"/>
+          <w:tab w:val="left" w:pos="10992"/>
+          <w:tab w:val="left" w:pos="11908"/>
+          <w:tab w:val="left" w:pos="12824"/>
+          <w:tab w:val="left" w:pos="13740"/>
+          <w:tab w:val="left" w:pos="14656"/>
+        </w:tabs>
+        <w:rPr>
+          <w:rFonts w:ascii="Courier New" w:hAnsi="Courier New" w:cs="Courier New"/>
+          <w:sz w:val="20"/>
+          <w:szCs w:val="20"/>
+        </w:rPr>
+      </w:pPr>
+      <w:proofErr w:type="spellStart"/>
+      <w:r>
+        <w:rPr>
+          <w:lang w:val="en-US"/>
+        </w:rPr>
+        <w:t>Създаване</w:t>
+      </w:r>
+      <w:proofErr w:type="spellEnd"/>
+      <w:r>
+        <w:rPr>
+          <w:lang w:val="en-US"/>
+        </w:rPr>
+        <w:t xml:space="preserve"> </w:t>
+      </w:r>
+      <w:proofErr w:type="spellStart"/>
+      <w:r>
+        <w:rPr>
+          <w:lang w:val="en-US"/>
+        </w:rPr>
+        <w:t>на</w:t>
+      </w:r>
+      <w:proofErr w:type="spellEnd"/>
+      <w:r>
+        <w:rPr>
+          <w:lang w:val="en-US"/>
+        </w:rPr>
+        <w:t xml:space="preserve"> </w:t>
+      </w:r>
+      <w:proofErr w:type="spellStart"/>
+      <w:r>
+        <w:rPr>
+          <w:lang w:val="en-US"/>
+        </w:rPr>
+        <w:t>таблица</w:t>
+      </w:r>
+      <w:proofErr w:type="spellEnd"/>
+      <w:r>
+        <w:rPr>
+          <w:lang w:val="en-US"/>
+        </w:rPr>
+        <w:t xml:space="preserve"> </w:t>
+      </w:r>
+      <w:r>
+        <w:rPr>
+          <w:rFonts w:ascii="Courier New" w:hAnsi="Courier New" w:cs="Courier New"/>
+          <w:sz w:val="20"/>
+          <w:szCs w:val="20"/>
+          <w:lang w:val="en-US"/>
+        </w:rPr>
+        <w:t>CLIENT</w:t>
+      </w:r>
+      <w:r>
+        <w:rPr>
+          <w:rFonts w:ascii="Courier New" w:hAnsi="Courier New" w:cs="Courier New"/>
+          <w:sz w:val="20"/>
+          <w:szCs w:val="20"/>
+        </w:rPr>
+        <w:t>:</w:t>
+      </w:r>
+    </w:p>
+    <w:p>
+      <w:pPr>
+        <w:tabs>
+          <w:tab w:val="left" w:pos="916"/>
+          <w:tab w:val="left" w:pos="1832"/>
+          <w:tab w:val="left" w:pos="2748"/>
+          <w:tab w:val="left" w:pos="3664"/>
+          <w:tab w:val="left" w:pos="4580"/>
+          <w:tab w:val="left" w:pos="5496"/>
+          <w:tab w:val="left" w:pos="6412"/>
+          <w:tab w:val="left" w:pos="7328"/>
+          <w:tab w:val="left" w:pos="8244"/>
+          <w:tab w:val="left" w:pos="9160"/>
+          <w:tab w:val="left" w:pos="10076"/>
+          <w:tab w:val="left" w:pos="10992"/>
+          <w:tab w:val="left" w:pos="11908"/>
+          <w:tab w:val="left" w:pos="12824"/>
+          <w:tab w:val="left" w:pos="13740"/>
+          <w:tab w:val="left" w:pos="14656"/>
+        </w:tabs>
+        <w:rPr>
+          <w:rFonts w:ascii="Courier New" w:hAnsi="Courier New" w:cs="Courier New"/>
+          <w:sz w:val="20"/>
+          <w:szCs w:val="20"/>
+          <w:lang w:val="en-US"/>
+        </w:rPr>
+      </w:pPr>
     </w:p>
     <w:p>
       <w:pPr>
@@ -5465,10 +6208,10 @@
         <w:tblLook w:val="04A0" w:firstRow="1" w:lastRow="0" w:firstColumn="1" w:lastColumn="0" w:noHBand="0" w:noVBand="1"/>
       </w:tblPr>
       <w:tblGrid>
-        <w:gridCol w:w="825"/>
+        <w:gridCol w:w="1295"/>
         <w:gridCol w:w="1152"/>
         <w:gridCol w:w="1080"/>
-        <w:gridCol w:w="1170"/>
+        <w:gridCol w:w="1632"/>
         <w:gridCol w:w="5400"/>
       </w:tblGrid>
       <w:tr>
@@ -5683,12 +6426,13 @@
             </w:pPr>
             <w:r>
               <w:rPr>
-                <w:rFonts w:ascii="Calibri" w:hAnsi="Calibri"/>
-                <w:color w:val="000000"/>
+                <w:rFonts w:ascii="Segoe UI" w:hAnsi="Segoe UI" w:cs="Segoe UI"/>
+                <w:color w:val="404040"/>
                 <w:sz w:val="20"/>
                 <w:szCs w:val="20"/>
+                <w:shd w:val="clear" w:color="auto" w:fill="FAFAFA"/>
               </w:rPr>
-              <w:t>70001</w:t>
+              <w:t>1000000001</w:t>
             </w:r>
           </w:p>
         </w:tc>
@@ -5715,17 +6459,16 @@
                 <w:szCs w:val="20"/>
               </w:rPr>
             </w:pPr>
-            <w:proofErr w:type="spellStart"/>
             <w:r>
               <w:rPr>
-                <w:rFonts w:ascii="Calibri" w:hAnsi="Calibri"/>
-                <w:color w:val="000000"/>
+                <w:rFonts w:ascii="Segoe UI" w:hAnsi="Segoe UI" w:cs="Segoe UI"/>
+                <w:color w:val="404040"/>
                 <w:sz w:val="20"/>
                 <w:szCs w:val="20"/>
+                <w:shd w:val="clear" w:color="auto" w:fill="FAFAFA"/>
               </w:rPr>
-              <w:t>iivanov</w:t>
+              <w:t>Georgi</w:t>
             </w:r>
-            <w:proofErr w:type="spellEnd"/>
           </w:p>
         </w:tc>
         <w:tc>
@@ -5751,17 +6494,16 @@
                 <w:szCs w:val="20"/>
               </w:rPr>
             </w:pPr>
-            <w:proofErr w:type="spellStart"/>
             <w:r>
               <w:rPr>
-                <w:rFonts w:ascii="Calibri" w:hAnsi="Calibri"/>
-                <w:color w:val="000000"/>
+                <w:rFonts w:ascii="Segoe UI" w:hAnsi="Segoe UI" w:cs="Segoe UI"/>
+                <w:color w:val="404040"/>
                 <w:sz w:val="20"/>
                 <w:szCs w:val="20"/>
+                <w:shd w:val="clear" w:color="auto" w:fill="FAFAFA"/>
               </w:rPr>
-              <w:t>Ivaylo</w:t>
+              <w:t>Georgiev</w:t>
             </w:r>
-            <w:proofErr w:type="spellEnd"/>
           </w:p>
         </w:tc>
         <w:tc>
@@ -5789,12 +6531,13 @@
             </w:pPr>
             <w:r>
               <w:rPr>
-                <w:rFonts w:ascii="Calibri" w:hAnsi="Calibri"/>
-                <w:color w:val="000000"/>
+                <w:rFonts w:ascii="Segoe UI" w:hAnsi="Segoe UI" w:cs="Segoe UI"/>
+                <w:color w:val="404040"/>
                 <w:sz w:val="20"/>
                 <w:szCs w:val="20"/>
+                <w:shd w:val="clear" w:color="auto" w:fill="FAFAFA"/>
               </w:rPr>
-              <w:t>Ivanov</w:t>
+              <w:t>1@random.com</w:t>
             </w:r>
           </w:p>
         </w:tc>
@@ -5823,12 +6566,13 @@
             </w:pPr>
             <w:r>
               <w:rPr>
-                <w:rFonts w:ascii="Calibri" w:hAnsi="Calibri"/>
-                <w:color w:val="000000"/>
+                <w:rFonts w:ascii="Segoe UI" w:hAnsi="Segoe UI" w:cs="Segoe UI"/>
+                <w:color w:val="404040"/>
                 <w:sz w:val="20"/>
                 <w:szCs w:val="20"/>
+                <w:shd w:val="clear" w:color="auto" w:fill="FAFAFA"/>
               </w:rPr>
-              <w:t>iivanov@izmislena.com</w:t>
+              <w:t>1231</w:t>
             </w:r>
           </w:p>
         </w:tc>
@@ -5934,7 +6678,7 @@
           <w:szCs w:val="20"/>
           <w:lang w:val="en-US"/>
         </w:rPr>
-        <w:t>COMPANY_EMPLOYEES</w:t>
+        <w:t>CLIENT</w:t>
       </w:r>
       <w:r>
         <w:rPr>
@@ -6346,77 +7090,9 @@
           <w:rFonts w:ascii="Courier New" w:hAnsi="Courier New" w:cs="Courier New"/>
           <w:sz w:val="20"/>
           <w:szCs w:val="20"/>
-          <w:lang w:eastAsia="en-US"/>
-        </w:rPr>
-      </w:pPr>
-      <w:proofErr w:type="spellStart"/>
-      <w:r>
-        <w:rPr>
-          <w:lang w:val="en-US"/>
-        </w:rPr>
-        <w:t>Създаване</w:t>
-      </w:r>
-      <w:proofErr w:type="spellEnd"/>
-      <w:r>
-        <w:rPr>
-          <w:lang w:val="en-US"/>
-        </w:rPr>
-        <w:t xml:space="preserve"> </w:t>
-      </w:r>
-      <w:proofErr w:type="spellStart"/>
-      <w:r>
-        <w:rPr>
-          <w:lang w:val="en-US"/>
-        </w:rPr>
-        <w:t>на</w:t>
-      </w:r>
-      <w:proofErr w:type="spellEnd"/>
-      <w:r>
-        <w:rPr>
-          <w:lang w:val="en-US"/>
-        </w:rPr>
-        <w:t xml:space="preserve"> </w:t>
-      </w:r>
-      <w:proofErr w:type="spellStart"/>
-      <w:r>
-        <w:rPr>
-          <w:lang w:val="en-US"/>
-        </w:rPr>
-        <w:t>таблица</w:t>
-      </w:r>
-      <w:proofErr w:type="spellEnd"/>
-      <w:r>
-        <w:rPr>
-          <w:lang w:val="en-US"/>
-        </w:rPr>
-        <w:t xml:space="preserve"> </w:t>
-      </w:r>
-      <w:r>
-        <w:rPr>
-          <w:rFonts w:ascii="Courier New" w:hAnsi="Courier New" w:cs="Courier New"/>
-          <w:sz w:val="20"/>
-          <w:szCs w:val="20"/>
-          <w:lang w:val="en-US"/>
-        </w:rPr>
-        <w:t>VEHICLE</w:t>
-      </w:r>
-      <w:r>
-        <w:rPr>
-          <w:rFonts w:ascii="Courier New" w:hAnsi="Courier New" w:cs="Courier New"/>
-          <w:sz w:val="20"/>
-          <w:szCs w:val="20"/>
-          <w:lang w:val="en-US"/>
-        </w:rPr>
-        <w:t>_RESERVATION</w:t>
-      </w:r>
-      <w:r>
-        <w:rPr>
-          <w:rFonts w:ascii="Courier New" w:hAnsi="Courier New" w:cs="Courier New"/>
-          <w:sz w:val="20"/>
-          <w:szCs w:val="20"/>
-        </w:rPr>
-        <w:t>:</w:t>
-      </w:r>
+          <w:lang w:val="en-US"/>
+        </w:rPr>
+      </w:pPr>
     </w:p>
     <w:p>
       <w:pPr>
@@ -6448,6 +7124,687 @@
     </w:p>
     <w:p>
       <w:pPr>
+        <w:tabs>
+          <w:tab w:val="left" w:pos="916"/>
+          <w:tab w:val="left" w:pos="1832"/>
+          <w:tab w:val="left" w:pos="2748"/>
+          <w:tab w:val="left" w:pos="3664"/>
+          <w:tab w:val="left" w:pos="4580"/>
+          <w:tab w:val="left" w:pos="5496"/>
+          <w:tab w:val="left" w:pos="6412"/>
+          <w:tab w:val="left" w:pos="7328"/>
+          <w:tab w:val="left" w:pos="8244"/>
+          <w:tab w:val="left" w:pos="9160"/>
+          <w:tab w:val="left" w:pos="10076"/>
+          <w:tab w:val="left" w:pos="10992"/>
+          <w:tab w:val="left" w:pos="11908"/>
+          <w:tab w:val="left" w:pos="12824"/>
+          <w:tab w:val="left" w:pos="13740"/>
+          <w:tab w:val="left" w:pos="14656"/>
+        </w:tabs>
+        <w:rPr>
+          <w:rFonts w:ascii="Courier New" w:hAnsi="Courier New" w:cs="Courier New"/>
+          <w:sz w:val="20"/>
+          <w:szCs w:val="20"/>
+          <w:lang w:val="en-US"/>
+        </w:rPr>
+      </w:pPr>
+    </w:p>
+    <w:p>
+      <w:pPr>
+        <w:tabs>
+          <w:tab w:val="left" w:pos="916"/>
+          <w:tab w:val="left" w:pos="1832"/>
+          <w:tab w:val="left" w:pos="2748"/>
+          <w:tab w:val="left" w:pos="3664"/>
+          <w:tab w:val="left" w:pos="4580"/>
+          <w:tab w:val="left" w:pos="5496"/>
+          <w:tab w:val="left" w:pos="6412"/>
+          <w:tab w:val="left" w:pos="7328"/>
+          <w:tab w:val="left" w:pos="8244"/>
+          <w:tab w:val="left" w:pos="9160"/>
+          <w:tab w:val="left" w:pos="10076"/>
+          <w:tab w:val="left" w:pos="10992"/>
+          <w:tab w:val="left" w:pos="11908"/>
+          <w:tab w:val="left" w:pos="12824"/>
+          <w:tab w:val="left" w:pos="13740"/>
+          <w:tab w:val="left" w:pos="14656"/>
+        </w:tabs>
+        <w:rPr>
+          <w:rFonts w:ascii="Courier New" w:hAnsi="Courier New" w:cs="Courier New"/>
+          <w:sz w:val="20"/>
+          <w:szCs w:val="20"/>
+          <w:lang w:val="en-US"/>
+        </w:rPr>
+      </w:pPr>
+    </w:p>
+    <w:p>
+      <w:pPr>
+        <w:tabs>
+          <w:tab w:val="left" w:pos="916"/>
+          <w:tab w:val="left" w:pos="1832"/>
+          <w:tab w:val="left" w:pos="2748"/>
+          <w:tab w:val="left" w:pos="3664"/>
+          <w:tab w:val="left" w:pos="4580"/>
+          <w:tab w:val="left" w:pos="5496"/>
+          <w:tab w:val="left" w:pos="6412"/>
+          <w:tab w:val="left" w:pos="7328"/>
+          <w:tab w:val="left" w:pos="8244"/>
+          <w:tab w:val="left" w:pos="9160"/>
+          <w:tab w:val="left" w:pos="10076"/>
+          <w:tab w:val="left" w:pos="10992"/>
+          <w:tab w:val="left" w:pos="11908"/>
+          <w:tab w:val="left" w:pos="12824"/>
+          <w:tab w:val="left" w:pos="13740"/>
+          <w:tab w:val="left" w:pos="14656"/>
+        </w:tabs>
+        <w:rPr>
+          <w:rFonts w:ascii="Courier New" w:hAnsi="Courier New" w:cs="Courier New"/>
+          <w:sz w:val="20"/>
+          <w:szCs w:val="20"/>
+          <w:lang w:val="en-US"/>
+        </w:rPr>
+      </w:pPr>
+    </w:p>
+    <w:p>
+      <w:pPr>
+        <w:pStyle w:val="HTML"/>
+      </w:pPr>
+      <w:r>
+        <w:lastRenderedPageBreak/>
+        <w:t>DECLARE</w:t>
+      </w:r>
+    </w:p>
+    <w:p>
+      <w:pPr>
+        <w:pStyle w:val="HTML"/>
+      </w:pPr>
+      <w:r>
+        <w:t xml:space="preserve">TYPE </w:t>
+      </w:r>
+      <w:proofErr w:type="spellStart"/>
+      <w:r>
+        <w:t>fnamesarray</w:t>
+      </w:r>
+      <w:proofErr w:type="spellEnd"/>
+      <w:r>
+        <w:t xml:space="preserve"> IS VARRAY(6) OF VARCHAR2(20);</w:t>
+      </w:r>
+    </w:p>
+    <w:p>
+      <w:pPr>
+        <w:pStyle w:val="HTML"/>
+      </w:pPr>
+      <w:proofErr w:type="spellStart"/>
+      <w:r>
+        <w:t>fnames</w:t>
+      </w:r>
+      <w:proofErr w:type="spellEnd"/>
+      <w:r>
+        <w:t xml:space="preserve"> </w:t>
+      </w:r>
+      <w:proofErr w:type="spellStart"/>
+      <w:r>
+        <w:t>fnamesarray</w:t>
+      </w:r>
+      <w:proofErr w:type="spellEnd"/>
+      <w:r>
+        <w:t xml:space="preserve">; </w:t>
+      </w:r>
+    </w:p>
+    <w:p>
+      <w:pPr>
+        <w:pStyle w:val="HTML"/>
+      </w:pPr>
+      <w:r>
+        <w:t xml:space="preserve">TYPE </w:t>
+      </w:r>
+      <w:proofErr w:type="spellStart"/>
+      <w:r>
+        <w:t>lnamesarray</w:t>
+      </w:r>
+      <w:proofErr w:type="spellEnd"/>
+      <w:r>
+        <w:t xml:space="preserve"> IS VARRAY(6) OF VARCHAR2(20);</w:t>
+      </w:r>
+    </w:p>
+    <w:p>
+      <w:pPr>
+        <w:pStyle w:val="HTML"/>
+      </w:pPr>
+      <w:proofErr w:type="spellStart"/>
+      <w:r>
+        <w:t>lnames</w:t>
+      </w:r>
+      <w:proofErr w:type="spellEnd"/>
+      <w:r>
+        <w:t xml:space="preserve"> </w:t>
+      </w:r>
+      <w:proofErr w:type="spellStart"/>
+      <w:r>
+        <w:t>lnamesarray</w:t>
+      </w:r>
+      <w:proofErr w:type="spellEnd"/>
+      <w:r>
+        <w:t xml:space="preserve">; </w:t>
+      </w:r>
+    </w:p>
+    <w:p>
+      <w:pPr>
+        <w:pStyle w:val="HTML"/>
+      </w:pPr>
+      <w:r>
+        <w:t xml:space="preserve">TYPE </w:t>
+      </w:r>
+      <w:proofErr w:type="spellStart"/>
+      <w:r>
+        <w:t>emailsarray</w:t>
+      </w:r>
+      <w:proofErr w:type="spellEnd"/>
+      <w:r>
+        <w:t xml:space="preserve"> IS VARRAY(6) OF VARCHAR2(20);</w:t>
+      </w:r>
+    </w:p>
+    <w:p>
+      <w:pPr>
+        <w:pStyle w:val="HTML"/>
+      </w:pPr>
+      <w:proofErr w:type="spellStart"/>
+      <w:r>
+        <w:t>emails</w:t>
+      </w:r>
+      <w:proofErr w:type="spellEnd"/>
+      <w:r>
+        <w:t xml:space="preserve"> </w:t>
+      </w:r>
+      <w:proofErr w:type="spellStart"/>
+      <w:r>
+        <w:t>emailsarray</w:t>
+      </w:r>
+      <w:proofErr w:type="spellEnd"/>
+      <w:r>
+        <w:t xml:space="preserve">; </w:t>
+      </w:r>
+    </w:p>
+    <w:p>
+      <w:pPr>
+        <w:pStyle w:val="HTML"/>
+      </w:pPr>
+      <w:r>
+        <w:t xml:space="preserve">TYPE </w:t>
+      </w:r>
+      <w:proofErr w:type="spellStart"/>
+      <w:r>
+        <w:t>telarray</w:t>
+      </w:r>
+      <w:proofErr w:type="spellEnd"/>
+      <w:r>
+        <w:t xml:space="preserve"> IS VARRAY(6) OF VARCHAR2(20);</w:t>
+      </w:r>
+    </w:p>
+    <w:p>
+      <w:pPr>
+        <w:pStyle w:val="HTML"/>
+      </w:pPr>
+      <w:proofErr w:type="spellStart"/>
+      <w:r>
+        <w:t>tels</w:t>
+      </w:r>
+      <w:proofErr w:type="spellEnd"/>
+      <w:r>
+        <w:t xml:space="preserve"> </w:t>
+      </w:r>
+      <w:proofErr w:type="spellStart"/>
+      <w:r>
+        <w:t>telarray</w:t>
+      </w:r>
+      <w:proofErr w:type="spellEnd"/>
+      <w:r>
+        <w:t xml:space="preserve">; </w:t>
+      </w:r>
+    </w:p>
+    <w:p>
+      <w:pPr>
+        <w:pStyle w:val="HTML"/>
+      </w:pPr>
+      <w:r>
+        <w:t>BEGIN</w:t>
+      </w:r>
+    </w:p>
+    <w:p>
+      <w:pPr>
+        <w:pStyle w:val="HTML"/>
+      </w:pPr>
+      <w:proofErr w:type="spellStart"/>
+      <w:r>
+        <w:t>fnames</w:t>
+      </w:r>
+      <w:proofErr w:type="spellEnd"/>
+      <w:r>
+        <w:t xml:space="preserve"> := </w:t>
+      </w:r>
+      <w:proofErr w:type="spellStart"/>
+      <w:r>
+        <w:t>fnamesarray</w:t>
+      </w:r>
+      <w:proofErr w:type="spellEnd"/>
+      <w:r>
+        <w:t>('Georgi', '</w:t>
+      </w:r>
+      <w:proofErr w:type="spellStart"/>
+      <w:r>
+        <w:t>Ivan</w:t>
+      </w:r>
+      <w:proofErr w:type="spellEnd"/>
+      <w:r>
+        <w:t>', '</w:t>
+      </w:r>
+      <w:proofErr w:type="spellStart"/>
+      <w:r>
+        <w:t>Qvor</w:t>
+      </w:r>
+      <w:proofErr w:type="spellEnd"/>
+      <w:r>
+        <w:t>', '</w:t>
+      </w:r>
+      <w:proofErr w:type="spellStart"/>
+      <w:r>
+        <w:t>Antonio</w:t>
+      </w:r>
+      <w:proofErr w:type="spellEnd"/>
+      <w:r>
+        <w:t>', 'Borislav', '</w:t>
+      </w:r>
+      <w:proofErr w:type="spellStart"/>
+      <w:r>
+        <w:t>Delyan</w:t>
+      </w:r>
+      <w:proofErr w:type="spellEnd"/>
+      <w:r>
+        <w:t xml:space="preserve">'); </w:t>
+      </w:r>
+    </w:p>
+    <w:p>
+      <w:pPr>
+        <w:pStyle w:val="HTML"/>
+      </w:pPr>
+      <w:proofErr w:type="spellStart"/>
+      <w:r>
+        <w:t>lnames</w:t>
+      </w:r>
+      <w:proofErr w:type="spellEnd"/>
+      <w:r>
+        <w:t xml:space="preserve"> := </w:t>
+      </w:r>
+      <w:proofErr w:type="spellStart"/>
+      <w:r>
+        <w:t>lnamesarray</w:t>
+      </w:r>
+      <w:proofErr w:type="spellEnd"/>
+      <w:r>
+        <w:t>('Georgiev', '</w:t>
+      </w:r>
+      <w:proofErr w:type="spellStart"/>
+      <w:r>
+        <w:t>Kirov</w:t>
+      </w:r>
+      <w:proofErr w:type="spellEnd"/>
+      <w:r>
+        <w:t>', '</w:t>
+      </w:r>
+      <w:proofErr w:type="spellStart"/>
+      <w:r>
+        <w:t>Panchev</w:t>
+      </w:r>
+      <w:proofErr w:type="spellEnd"/>
+      <w:r>
+        <w:t>', '</w:t>
+      </w:r>
+      <w:proofErr w:type="spellStart"/>
+      <w:r>
+        <w:t>Zografsky</w:t>
+      </w:r>
+      <w:proofErr w:type="spellEnd"/>
+      <w:r>
+        <w:t>', '</w:t>
+      </w:r>
+      <w:proofErr w:type="spellStart"/>
+      <w:r>
+        <w:t>Radoslavov</w:t>
+      </w:r>
+      <w:proofErr w:type="spellEnd"/>
+      <w:r>
+        <w:t>', '</w:t>
+      </w:r>
+      <w:proofErr w:type="spellStart"/>
+      <w:r>
+        <w:t>Sarafov</w:t>
+      </w:r>
+      <w:proofErr w:type="spellEnd"/>
+      <w:r>
+        <w:t xml:space="preserve">'); </w:t>
+      </w:r>
+    </w:p>
+    <w:p>
+      <w:pPr>
+        <w:pStyle w:val="HTML"/>
+      </w:pPr>
+      <w:proofErr w:type="spellStart"/>
+      <w:r>
+        <w:t>emails</w:t>
+      </w:r>
+      <w:proofErr w:type="spellEnd"/>
+      <w:r>
+        <w:t xml:space="preserve"> := </w:t>
+      </w:r>
+      <w:proofErr w:type="spellStart"/>
+      <w:r>
+        <w:t>emailsarray</w:t>
+      </w:r>
+      <w:proofErr w:type="spellEnd"/>
+      <w:r>
+        <w:t xml:space="preserve">('1@random.com', '2@random.com', '3@random.com', '4@random.com', '5@random.com', '6@random.com'); </w:t>
+      </w:r>
+    </w:p>
+    <w:p>
+      <w:pPr>
+        <w:pStyle w:val="HTML"/>
+      </w:pPr>
+      <w:proofErr w:type="spellStart"/>
+      <w:r>
+        <w:t>tels</w:t>
+      </w:r>
+      <w:proofErr w:type="spellEnd"/>
+      <w:r>
+        <w:t xml:space="preserve"> := </w:t>
+      </w:r>
+      <w:proofErr w:type="spellStart"/>
+      <w:r>
+        <w:t>telarray</w:t>
+      </w:r>
+      <w:proofErr w:type="spellEnd"/>
+      <w:r>
+        <w:t xml:space="preserve">('1231', '1232', '1233', '1234', '1235', '1236'); </w:t>
+      </w:r>
+    </w:p>
+    <w:p>
+      <w:pPr>
+        <w:pStyle w:val="HTML"/>
+      </w:pPr>
+      <w:r>
+        <w:t>FOR i IN 1..6</w:t>
+      </w:r>
+    </w:p>
+    <w:p>
+      <w:pPr>
+        <w:pStyle w:val="HTML"/>
+      </w:pPr>
+      <w:r>
+        <w:t>LOOP</w:t>
+      </w:r>
+    </w:p>
+    <w:p>
+      <w:pPr>
+        <w:pStyle w:val="HTML"/>
+      </w:pPr>
+      <w:r>
+        <w:t xml:space="preserve">INSERT INTO CLIENT (ID, FNAME, LNAME, EMAIL, TEL_NUM) </w:t>
+      </w:r>
+    </w:p>
+    <w:p>
+      <w:pPr>
+        <w:pStyle w:val="HTML"/>
+      </w:pPr>
+      <w:r>
+        <w:t xml:space="preserve">  </w:t>
+      </w:r>
+      <w:proofErr w:type="spellStart"/>
+      <w:r>
+        <w:t>values</w:t>
+      </w:r>
+      <w:proofErr w:type="spellEnd"/>
+      <w:r>
+        <w:t xml:space="preserve"> (1000000000 + i, </w:t>
+      </w:r>
+      <w:proofErr w:type="spellStart"/>
+      <w:r>
+        <w:t>fnames</w:t>
+      </w:r>
+      <w:proofErr w:type="spellEnd"/>
+      <w:r>
+        <w:t xml:space="preserve">(i), </w:t>
+      </w:r>
+      <w:proofErr w:type="spellStart"/>
+      <w:r>
+        <w:t>lnames</w:t>
+      </w:r>
+      <w:proofErr w:type="spellEnd"/>
+      <w:r>
+        <w:t xml:space="preserve">(i), </w:t>
+      </w:r>
+      <w:proofErr w:type="spellStart"/>
+      <w:r>
+        <w:t>emails</w:t>
+      </w:r>
+      <w:proofErr w:type="spellEnd"/>
+      <w:r>
+        <w:t xml:space="preserve">(i), </w:t>
+      </w:r>
+      <w:proofErr w:type="spellStart"/>
+      <w:r>
+        <w:t>tels</w:t>
+      </w:r>
+      <w:proofErr w:type="spellEnd"/>
+      <w:r>
+        <w:t xml:space="preserve">(i)); </w:t>
+      </w:r>
+    </w:p>
+    <w:p>
+      <w:pPr>
+        <w:pStyle w:val="HTML"/>
+      </w:pPr>
+      <w:r>
+        <w:t>END LOOP;</w:t>
+      </w:r>
+    </w:p>
+    <w:p>
+      <w:pPr>
+        <w:pStyle w:val="HTML"/>
+      </w:pPr>
+      <w:r>
+        <w:t>DBMS_OUTPUT.PUT_LINE('CLIENTS INSERTED!');</w:t>
+      </w:r>
+    </w:p>
+    <w:p>
+      <w:pPr>
+        <w:pStyle w:val="HTML"/>
+      </w:pPr>
+      <w:r>
+        <w:t>END;</w:t>
+      </w:r>
+    </w:p>
+    <w:p>
+      <w:pPr>
+        <w:tabs>
+          <w:tab w:val="left" w:pos="916"/>
+          <w:tab w:val="left" w:pos="1832"/>
+          <w:tab w:val="left" w:pos="2748"/>
+          <w:tab w:val="left" w:pos="3664"/>
+          <w:tab w:val="left" w:pos="4580"/>
+          <w:tab w:val="left" w:pos="5496"/>
+          <w:tab w:val="left" w:pos="6412"/>
+          <w:tab w:val="left" w:pos="7328"/>
+          <w:tab w:val="left" w:pos="8244"/>
+          <w:tab w:val="left" w:pos="9160"/>
+          <w:tab w:val="left" w:pos="10076"/>
+          <w:tab w:val="left" w:pos="10992"/>
+          <w:tab w:val="left" w:pos="11908"/>
+          <w:tab w:val="left" w:pos="12824"/>
+          <w:tab w:val="left" w:pos="13740"/>
+          <w:tab w:val="left" w:pos="14656"/>
+        </w:tabs>
+        <w:rPr>
+          <w:rFonts w:ascii="Courier New" w:hAnsi="Courier New" w:cs="Courier New"/>
+          <w:sz w:val="20"/>
+          <w:szCs w:val="20"/>
+          <w:lang w:val="en-US"/>
+        </w:rPr>
+      </w:pPr>
+    </w:p>
+    <w:p>
+      <w:pPr>
+        <w:tabs>
+          <w:tab w:val="left" w:pos="916"/>
+          <w:tab w:val="left" w:pos="1832"/>
+          <w:tab w:val="left" w:pos="2748"/>
+          <w:tab w:val="left" w:pos="3664"/>
+          <w:tab w:val="left" w:pos="4580"/>
+          <w:tab w:val="left" w:pos="5496"/>
+          <w:tab w:val="left" w:pos="6412"/>
+          <w:tab w:val="left" w:pos="7328"/>
+          <w:tab w:val="left" w:pos="8244"/>
+          <w:tab w:val="left" w:pos="9160"/>
+          <w:tab w:val="left" w:pos="10076"/>
+          <w:tab w:val="left" w:pos="10992"/>
+          <w:tab w:val="left" w:pos="11908"/>
+          <w:tab w:val="left" w:pos="12824"/>
+          <w:tab w:val="left" w:pos="13740"/>
+          <w:tab w:val="left" w:pos="14656"/>
+        </w:tabs>
+        <w:rPr>
+          <w:rFonts w:ascii="Courier New" w:hAnsi="Courier New" w:cs="Courier New"/>
+          <w:sz w:val="20"/>
+          <w:szCs w:val="20"/>
+          <w:lang w:val="en-US"/>
+        </w:rPr>
+      </w:pPr>
+    </w:p>
+    <w:p>
+      <w:pPr>
+        <w:tabs>
+          <w:tab w:val="left" w:pos="916"/>
+          <w:tab w:val="left" w:pos="1832"/>
+          <w:tab w:val="left" w:pos="2748"/>
+          <w:tab w:val="left" w:pos="3664"/>
+          <w:tab w:val="left" w:pos="4580"/>
+          <w:tab w:val="left" w:pos="5496"/>
+          <w:tab w:val="left" w:pos="6412"/>
+          <w:tab w:val="left" w:pos="7328"/>
+          <w:tab w:val="left" w:pos="8244"/>
+          <w:tab w:val="left" w:pos="9160"/>
+          <w:tab w:val="left" w:pos="10076"/>
+          <w:tab w:val="left" w:pos="10992"/>
+          <w:tab w:val="left" w:pos="11908"/>
+          <w:tab w:val="left" w:pos="12824"/>
+          <w:tab w:val="left" w:pos="13740"/>
+          <w:tab w:val="left" w:pos="14656"/>
+        </w:tabs>
+        <w:rPr>
+          <w:rFonts w:ascii="Courier New" w:hAnsi="Courier New" w:cs="Courier New"/>
+          <w:sz w:val="20"/>
+          <w:szCs w:val="20"/>
+          <w:lang w:eastAsia="en-US"/>
+        </w:rPr>
+      </w:pPr>
+      <w:proofErr w:type="spellStart"/>
+      <w:r>
+        <w:rPr>
+          <w:lang w:val="en-US"/>
+        </w:rPr>
+        <w:t>Създаване</w:t>
+      </w:r>
+      <w:proofErr w:type="spellEnd"/>
+      <w:r>
+        <w:rPr>
+          <w:lang w:val="en-US"/>
+        </w:rPr>
+        <w:t xml:space="preserve"> </w:t>
+      </w:r>
+      <w:proofErr w:type="spellStart"/>
+      <w:r>
+        <w:rPr>
+          <w:lang w:val="en-US"/>
+        </w:rPr>
+        <w:t>на</w:t>
+      </w:r>
+      <w:proofErr w:type="spellEnd"/>
+      <w:r>
+        <w:rPr>
+          <w:lang w:val="en-US"/>
+        </w:rPr>
+        <w:t xml:space="preserve"> </w:t>
+      </w:r>
+      <w:proofErr w:type="spellStart"/>
+      <w:r>
+        <w:rPr>
+          <w:lang w:val="en-US"/>
+        </w:rPr>
+        <w:t>таблица</w:t>
+      </w:r>
+      <w:proofErr w:type="spellEnd"/>
+      <w:r>
+        <w:rPr>
+          <w:lang w:val="en-US"/>
+        </w:rPr>
+        <w:t xml:space="preserve"> </w:t>
+      </w:r>
+      <w:r>
+        <w:rPr>
+          <w:rFonts w:ascii="Courier New" w:hAnsi="Courier New" w:cs="Courier New"/>
+          <w:sz w:val="20"/>
+          <w:szCs w:val="20"/>
+          <w:lang w:val="en-US"/>
+        </w:rPr>
+        <w:t>VEHICLE</w:t>
+      </w:r>
+      <w:r>
+        <w:rPr>
+          <w:rFonts w:ascii="Courier New" w:hAnsi="Courier New" w:cs="Courier New"/>
+          <w:sz w:val="20"/>
+          <w:szCs w:val="20"/>
+          <w:lang w:val="en-US"/>
+        </w:rPr>
+        <w:t>_RESERVATION</w:t>
+      </w:r>
+      <w:r>
+        <w:rPr>
+          <w:rFonts w:ascii="Courier New" w:hAnsi="Courier New" w:cs="Courier New"/>
+          <w:sz w:val="20"/>
+          <w:szCs w:val="20"/>
+        </w:rPr>
+        <w:t>:</w:t>
+      </w:r>
+    </w:p>
+    <w:p>
+      <w:pPr>
+        <w:tabs>
+          <w:tab w:val="left" w:pos="916"/>
+          <w:tab w:val="left" w:pos="1832"/>
+          <w:tab w:val="left" w:pos="2748"/>
+          <w:tab w:val="left" w:pos="3664"/>
+          <w:tab w:val="left" w:pos="4580"/>
+          <w:tab w:val="left" w:pos="5496"/>
+          <w:tab w:val="left" w:pos="6412"/>
+          <w:tab w:val="left" w:pos="7328"/>
+          <w:tab w:val="left" w:pos="8244"/>
+          <w:tab w:val="left" w:pos="9160"/>
+          <w:tab w:val="left" w:pos="10076"/>
+          <w:tab w:val="left" w:pos="10992"/>
+          <w:tab w:val="left" w:pos="11908"/>
+          <w:tab w:val="left" w:pos="12824"/>
+          <w:tab w:val="left" w:pos="13740"/>
+          <w:tab w:val="left" w:pos="14656"/>
+        </w:tabs>
+        <w:rPr>
+          <w:rFonts w:ascii="Courier New" w:hAnsi="Courier New" w:cs="Courier New"/>
+          <w:sz w:val="20"/>
+          <w:szCs w:val="20"/>
+          <w:lang w:val="en-US"/>
+        </w:rPr>
+      </w:pPr>
+    </w:p>
+    <w:p>
+      <w:pPr>
         <w:pStyle w:val="HTML"/>
       </w:pPr>
       <w:r>
@@ -6481,7 +7838,16 @@
       </w:pPr>
       <w:r>
         <w:tab/>
-        <w:t xml:space="preserve">"CLIENT_ID" NUMBER(5,0), </w:t>
+        <w:t>"CLIENT_ID" NUMBER(</w:t>
+      </w:r>
+      <w:r>
+        <w:rPr>
+          <w:lang w:val="en-US"/>
+        </w:rPr>
+        <w:t>10</w:t>
+      </w:r>
+      <w:r>
+        <w:t xml:space="preserve">,0), </w:t>
       </w:r>
     </w:p>
     <w:p>
@@ -6537,7 +7903,16 @@
         <w:pStyle w:val="HTML"/>
       </w:pPr>
       <w:r>
-        <w:t>ALTER TABLE  "VEHICLE_RESERVATION" ADD CONSTRAINT "FK_VR_V" FOREIGN KEY ("ID")</w:t>
+        <w:t>ALTER TABLE  "VEHICLE_RESERVATION" ADD CONSTRAINT "FK_VR_V" FOREIGN KEY ("</w:t>
+      </w:r>
+      <w:r>
+        <w:rPr>
+          <w:lang w:val="en-US"/>
+        </w:rPr>
+        <w:t>VEHICLE_</w:t>
+      </w:r>
+      <w:r>
+        <w:t>ID")</w:t>
       </w:r>
     </w:p>
     <w:p>
@@ -6559,7 +7934,16 @@
         <w:pStyle w:val="HTML"/>
       </w:pPr>
       <w:r>
-        <w:t>ALTER TABLE  "VEHICLE_RESERVATION" ADD CONSTRAINT "FK_VR_CL" FOREIGN KEY ("ID")</w:t>
+        <w:t>ALTER TABLE  "VEHICLE_RESERVATION" ADD CONSTRAINT "FK_VR_CL" FOREIGN KEY ("</w:t>
+      </w:r>
+      <w:r>
+        <w:rPr>
+          <w:lang w:val="en-US"/>
+        </w:rPr>
+        <w:t>CLIENT_</w:t>
+      </w:r>
+      <w:r>
+        <w:t>ID")</w:t>
       </w:r>
     </w:p>
     <w:p>
@@ -6578,7 +7962,6 @@
     </w:p>
     <w:p>
       <w:r>
-        <w:lastRenderedPageBreak/>
         <w:t xml:space="preserve">Примерни данни за таблица </w:t>
       </w:r>
       <w:r>
@@ -6615,8 +7998,8 @@
         <w:gridCol w:w="1530"/>
         <w:gridCol w:w="1260"/>
         <w:gridCol w:w="1260"/>
-        <w:gridCol w:w="2700"/>
-        <w:gridCol w:w="2970"/>
+        <w:gridCol w:w="2790"/>
+        <w:gridCol w:w="2880"/>
       </w:tblGrid>
       <w:tr>
         <w:trPr>
@@ -6722,7 +8105,7 @@
         </w:tc>
         <w:tc>
           <w:tcPr>
-            <w:tcW w:w="2700" w:type="dxa"/>
+            <w:tcW w:w="2790" w:type="dxa"/>
             <w:vAlign w:val="center"/>
             <w:hideMark/>
           </w:tcPr>
@@ -6750,7 +8133,7 @@
         </w:tc>
         <w:tc>
           <w:tcPr>
-            <w:tcW w:w="2970" w:type="dxa"/>
+            <w:tcW w:w="2880" w:type="dxa"/>
             <w:vAlign w:val="center"/>
             <w:hideMark/>
           </w:tcPr>
@@ -6798,12 +8181,13 @@
             </w:pPr>
             <w:r>
               <w:rPr>
-                <w:rFonts w:ascii="Calibri" w:hAnsi="Calibri"/>
-                <w:color w:val="000000"/>
+                <w:rFonts w:ascii="Segoe UI" w:hAnsi="Segoe UI" w:cs="Segoe UI"/>
+                <w:color w:val="404040"/>
                 <w:sz w:val="20"/>
                 <w:szCs w:val="20"/>
+                <w:shd w:val="clear" w:color="auto" w:fill="FAFAFA"/>
               </w:rPr>
-              <w:t>50001</w:t>
+              <w:t>1001</w:t>
             </w:r>
           </w:p>
         </w:tc>
@@ -6824,12 +8208,13 @@
             </w:pPr>
             <w:r>
               <w:rPr>
-                <w:rFonts w:ascii="Calibri" w:hAnsi="Calibri"/>
-                <w:color w:val="000000"/>
+                <w:rFonts w:ascii="Segoe UI" w:hAnsi="Segoe UI" w:cs="Segoe UI"/>
+                <w:color w:val="404040"/>
                 <w:sz w:val="20"/>
                 <w:szCs w:val="20"/>
+                <w:shd w:val="clear" w:color="auto" w:fill="FAFAFA"/>
               </w:rPr>
-              <w:t>32002</w:t>
+              <w:t>2</w:t>
             </w:r>
           </w:p>
         </w:tc>
@@ -6850,18 +8235,19 @@
             </w:pPr>
             <w:r>
               <w:rPr>
-                <w:rFonts w:ascii="Calibri" w:hAnsi="Calibri"/>
-                <w:color w:val="000000"/>
+                <w:rFonts w:ascii="Segoe UI" w:hAnsi="Segoe UI" w:cs="Segoe UI"/>
+                <w:color w:val="404040"/>
                 <w:sz w:val="20"/>
                 <w:szCs w:val="20"/>
+                <w:shd w:val="clear" w:color="auto" w:fill="FAFAFA"/>
               </w:rPr>
-              <w:t>70005</w:t>
+              <w:t>1000000005</w:t>
             </w:r>
           </w:p>
         </w:tc>
         <w:tc>
           <w:tcPr>
-            <w:tcW w:w="2700" w:type="dxa"/>
+            <w:tcW w:w="2790" w:type="dxa"/>
             <w:vAlign w:val="center"/>
             <w:hideMark/>
           </w:tcPr>
@@ -6876,10 +8262,11 @@
             </w:pPr>
             <w:r>
               <w:rPr>
-                <w:rFonts w:ascii="Calibri" w:hAnsi="Calibri"/>
-                <w:color w:val="000000"/>
+                <w:rFonts w:ascii="Segoe UI" w:hAnsi="Segoe UI" w:cs="Segoe UI"/>
+                <w:color w:val="404040"/>
                 <w:sz w:val="20"/>
                 <w:szCs w:val="20"/>
+                <w:shd w:val="clear" w:color="auto" w:fill="FAFAFA"/>
               </w:rPr>
               <w:t>05-JAN-18 10.00.00.000000 AM</w:t>
             </w:r>
@@ -6887,7 +8274,7 @@
         </w:tc>
         <w:tc>
           <w:tcPr>
-            <w:tcW w:w="2970" w:type="dxa"/>
+            <w:tcW w:w="2880" w:type="dxa"/>
             <w:vAlign w:val="center"/>
             <w:hideMark/>
           </w:tcPr>
@@ -6902,13 +8289,16 @@
             </w:pPr>
             <w:r>
               <w:rPr>
-                <w:rFonts w:ascii="Calibri" w:hAnsi="Calibri"/>
-                <w:color w:val="000000"/>
+                <w:rFonts w:ascii="Segoe UI" w:hAnsi="Segoe UI" w:cs="Segoe UI"/>
+                <w:color w:val="404040"/>
                 <w:sz w:val="20"/>
                 <w:szCs w:val="20"/>
+                <w:shd w:val="clear" w:color="auto" w:fill="FAFAFA"/>
               </w:rPr>
-              <w:t>05-JAN-18 11.00.00.000000 AM</w:t>
+              <w:t>05-JAN-18 12.00.00.000000 PM</w:t>
             </w:r>
+            <w:bookmarkStart w:id="2" w:name="_GoBack"/>
+            <w:bookmarkEnd w:id="2"/>
           </w:p>
         </w:tc>
       </w:tr>
@@ -6930,6 +8320,21 @@
     </w:p>
     <w:p>
       <w:pPr>
+        <w:pStyle w:val="HTML"/>
+      </w:pPr>
+    </w:p>
+    <w:p>
+      <w:pPr>
+        <w:pStyle w:val="HTML"/>
+      </w:pPr>
+    </w:p>
+    <w:p>
+      <w:pPr>
+        <w:pStyle w:val="HTML"/>
+      </w:pPr>
+    </w:p>
+    <w:p>
+      <w:pPr>
         <w:tabs>
           <w:tab w:val="left" w:pos="720"/>
         </w:tabs>
@@ -6942,6 +8347,7 @@
         <w:rPr>
           <w:rFonts w:ascii="Arial" w:hAnsi="Arial" w:cs="Arial"/>
         </w:rPr>
+        <w:lastRenderedPageBreak/>
         <w:t>Заявки за напълване на примерните данни:</w:t>
       </w:r>
     </w:p>
@@ -7049,7 +8455,25 @@
         <w:t>*</w:t>
       </w:r>
       <w:r>
-        <w:t>, TIMESTAMP'2018-01-05 10:00:00', TIMESTAMP'2018-01-05 11:00:00');</w:t>
+        <w:t>, TIMESTAMP'</w:t>
+      </w:r>
+      <w:r>
+        <w:rPr>
+          <w:lang w:val="en-US"/>
+        </w:rPr>
+        <w:t>*</w:t>
+      </w:r>
+      <w:r>
+        <w:t>', TIMESTAMP'</w:t>
+      </w:r>
+      <w:r>
+        <w:rPr>
+          <w:lang w:val="en-US"/>
+        </w:rPr>
+        <w:t>*</w:t>
+      </w:r>
+      <w:r>
+        <w:t>');</w:t>
       </w:r>
       <w:r>
         <w:t xml:space="preserve"> </w:t>
@@ -7145,26 +8569,240 @@
           <w:szCs w:val="20"/>
           <w:lang w:val="en-US"/>
         </w:rPr>
-        <w:t xml:space="preserve">* specific </w:t>
-      </w:r>
-      <w:r>
-        <w:rPr>
-          <w:rFonts w:ascii="Courier New" w:hAnsi="Courier New" w:cs="Courier New"/>
-          <w:sz w:val="20"/>
-          <w:szCs w:val="20"/>
-          <w:lang w:val="en-US"/>
-        </w:rPr>
-        <w:t>reservation</w:t>
-      </w:r>
-      <w:r>
-        <w:rPr>
-          <w:rFonts w:ascii="Courier New" w:hAnsi="Courier New" w:cs="Courier New"/>
-          <w:sz w:val="20"/>
-          <w:szCs w:val="20"/>
-          <w:lang w:val="en-US"/>
-        </w:rPr>
-        <w:t xml:space="preserve"> data</w:t>
-      </w:r>
+        <w:t>* specific reservation data</w:t>
+      </w:r>
+    </w:p>
+    <w:p>
+      <w:pPr>
+        <w:pStyle w:val="HTML"/>
+      </w:pPr>
+    </w:p>
+    <w:p>
+      <w:pPr>
+        <w:pStyle w:val="HTML"/>
+      </w:pPr>
+    </w:p>
+    <w:p>
+      <w:pPr>
+        <w:pStyle w:val="HTML"/>
+      </w:pPr>
+    </w:p>
+    <w:p>
+      <w:pPr>
+        <w:pStyle w:val="HTML"/>
+      </w:pPr>
+      <w:r>
+        <w:t>DECLARE</w:t>
+      </w:r>
+    </w:p>
+    <w:p>
+      <w:pPr>
+        <w:pStyle w:val="HTML"/>
+      </w:pPr>
+      <w:r>
+        <w:t xml:space="preserve">TYPE </w:t>
+      </w:r>
+      <w:proofErr w:type="spellStart"/>
+      <w:r>
+        <w:t>datefromarray</w:t>
+      </w:r>
+      <w:proofErr w:type="spellEnd"/>
+      <w:r>
+        <w:t xml:space="preserve"> IS VARRAY(6) OF TIMESTAMP;</w:t>
+      </w:r>
+    </w:p>
+    <w:p>
+      <w:pPr>
+        <w:pStyle w:val="HTML"/>
+      </w:pPr>
+      <w:proofErr w:type="spellStart"/>
+      <w:r>
+        <w:t>datefroms</w:t>
+      </w:r>
+      <w:proofErr w:type="spellEnd"/>
+      <w:r>
+        <w:t xml:space="preserve"> </w:t>
+      </w:r>
+      <w:proofErr w:type="spellStart"/>
+      <w:r>
+        <w:t>datefromarray</w:t>
+      </w:r>
+      <w:proofErr w:type="spellEnd"/>
+      <w:r>
+        <w:t xml:space="preserve">; </w:t>
+      </w:r>
+    </w:p>
+    <w:p>
+      <w:pPr>
+        <w:pStyle w:val="HTML"/>
+      </w:pPr>
+      <w:r>
+        <w:t xml:space="preserve">TYPE </w:t>
+      </w:r>
+      <w:proofErr w:type="spellStart"/>
+      <w:r>
+        <w:t>datetoarray</w:t>
+      </w:r>
+      <w:proofErr w:type="spellEnd"/>
+      <w:r>
+        <w:t xml:space="preserve"> IS VARRAY(6) OF TIMESTAMP;</w:t>
+      </w:r>
+    </w:p>
+    <w:p>
+      <w:pPr>
+        <w:pStyle w:val="HTML"/>
+      </w:pPr>
+      <w:proofErr w:type="spellStart"/>
+      <w:r>
+        <w:t>datetos</w:t>
+      </w:r>
+      <w:proofErr w:type="spellEnd"/>
+      <w:r>
+        <w:t xml:space="preserve"> </w:t>
+      </w:r>
+      <w:proofErr w:type="spellStart"/>
+      <w:r>
+        <w:t>datetoarray</w:t>
+      </w:r>
+      <w:proofErr w:type="spellEnd"/>
+      <w:r>
+        <w:t xml:space="preserve">; </w:t>
+      </w:r>
+    </w:p>
+    <w:p>
+      <w:pPr>
+        <w:pStyle w:val="HTML"/>
+      </w:pPr>
+      <w:r>
+        <w:t>BEGIN</w:t>
+      </w:r>
+    </w:p>
+    <w:p>
+      <w:pPr>
+        <w:pStyle w:val="HTML"/>
+      </w:pPr>
+      <w:proofErr w:type="spellStart"/>
+      <w:r>
+        <w:t>datefroms</w:t>
+      </w:r>
+      <w:proofErr w:type="spellEnd"/>
+      <w:r>
+        <w:t xml:space="preserve"> := </w:t>
+      </w:r>
+      <w:proofErr w:type="spellStart"/>
+      <w:r>
+        <w:t>datefromarray</w:t>
+      </w:r>
+      <w:proofErr w:type="spellEnd"/>
+      <w:r>
+        <w:t xml:space="preserve">(TIMESTAMP'2018-01-05 10:00:00', TIMESTAMP'2018-01-05 10:00:00', TIMESTAMP'2018-01-06 10:00:00', TIMESTAMP'2018-01-06 10:00:00', TIMESTAMP'2018-01-05 10:00:00', TIMESTAMP'2018-01-05 10:00:00'); </w:t>
+      </w:r>
+    </w:p>
+    <w:p>
+      <w:pPr>
+        <w:pStyle w:val="HTML"/>
+      </w:pPr>
+      <w:proofErr w:type="spellStart"/>
+      <w:r>
+        <w:t>datetos</w:t>
+      </w:r>
+      <w:proofErr w:type="spellEnd"/>
+      <w:r>
+        <w:t xml:space="preserve"> := </w:t>
+      </w:r>
+      <w:proofErr w:type="spellStart"/>
+      <w:r>
+        <w:t>datetoarray</w:t>
+      </w:r>
+      <w:proofErr w:type="spellEnd"/>
+      <w:r>
+        <w:t xml:space="preserve">(TIMESTAMP'2018-01-05 12:00:00', TIMESTAMP'2018-01-06 10:00:00', TIMESTAMP'2018-01-07 12:00:00', TIMESTAMP'2018-01-08 10:00:00', TIMESTAMP'2018-01-12 12:00:00', TIMESTAMP'2018-01-05 12:00:00'); </w:t>
+      </w:r>
+    </w:p>
+    <w:p>
+      <w:pPr>
+        <w:pStyle w:val="HTML"/>
+      </w:pPr>
+      <w:r>
+        <w:t>FOR i IN 1..6</w:t>
+      </w:r>
+    </w:p>
+    <w:p>
+      <w:pPr>
+        <w:pStyle w:val="HTML"/>
+      </w:pPr>
+      <w:r>
+        <w:t>LOOP</w:t>
+      </w:r>
+    </w:p>
+    <w:p>
+      <w:pPr>
+        <w:pStyle w:val="HTML"/>
+      </w:pPr>
+      <w:r>
+        <w:t xml:space="preserve">INSERT INTO VEHICLE_RESERVATION (ID, VEHICLE_ID, CLIENT_ID, DATE_FROM, DATE_TO) </w:t>
+      </w:r>
+    </w:p>
+    <w:p>
+      <w:pPr>
+        <w:pStyle w:val="HTML"/>
+      </w:pPr>
+      <w:r>
+        <w:t xml:space="preserve">  </w:t>
+      </w:r>
+      <w:proofErr w:type="spellStart"/>
+      <w:r>
+        <w:t>values</w:t>
+      </w:r>
+      <w:proofErr w:type="spellEnd"/>
+      <w:r>
+        <w:t xml:space="preserve"> (1000 + i, ROUND(DBMS_RANDOM.VALUE(1, 6)), ROUND(DBMS_RANDOM.VALUE(1000000001, 1000000006)), </w:t>
+      </w:r>
+      <w:proofErr w:type="spellStart"/>
+      <w:r>
+        <w:t>datefroms</w:t>
+      </w:r>
+      <w:proofErr w:type="spellEnd"/>
+      <w:r>
+        <w:t xml:space="preserve">(i), </w:t>
+      </w:r>
+      <w:proofErr w:type="spellStart"/>
+      <w:r>
+        <w:t>datetos</w:t>
+      </w:r>
+      <w:proofErr w:type="spellEnd"/>
+      <w:r>
+        <w:t xml:space="preserve">(i));  </w:t>
+      </w:r>
+    </w:p>
+    <w:p>
+      <w:pPr>
+        <w:pStyle w:val="HTML"/>
+      </w:pPr>
+      <w:r>
+        <w:t>END LOOP;</w:t>
+      </w:r>
+    </w:p>
+    <w:p>
+      <w:pPr>
+        <w:pStyle w:val="HTML"/>
+      </w:pPr>
+      <w:r>
+        <w:t>DBMS_OUTPUT.PUT_LINE('RESERVATIONS INSERTED!');</w:t>
+      </w:r>
+    </w:p>
+    <w:p>
+      <w:pPr>
+        <w:pStyle w:val="HTML"/>
+      </w:pPr>
+      <w:r>
+        <w:t>END;</w:t>
+      </w:r>
+    </w:p>
+    <w:p>
+      <w:pPr>
+        <w:pStyle w:val="HTML"/>
+      </w:pPr>
     </w:p>
     <w:p>
       <w:pPr>
@@ -7393,6 +9031,7 @@
         <w:rPr>
           <w:rFonts w:ascii="Arial" w:hAnsi="Arial" w:cs="Arial"/>
         </w:rPr>
+        <w:lastRenderedPageBreak/>
         <w:t xml:space="preserve">Задача 1)  </w:t>
       </w:r>
       <w:r>
@@ -7789,8 +9428,6 @@
         </w:rPr>
         <w:t>.</w:t>
       </w:r>
-      <w:bookmarkStart w:id="2" w:name="_GoBack"/>
-      <w:bookmarkEnd w:id="2"/>
     </w:p>
     <w:p>
       <w:pPr>

</xml_diff>